<commit_message>
Input split now works for bytes and chars
</commit_message>
<xml_diff>
--- a/Lab3Report.docx
+++ b/Lab3Report.docx
@@ -114,30 +114,94 @@
           <w:szCs w:val="28"/>
         </w:rPr>
       </w:pPr>
-      <w:r>
-        <w:rPr>
-          <w:bCs/>
-          <w:sz w:val="28"/>
-          <w:szCs w:val="28"/>
-        </w:rPr>
-        <w:t>Abhishek Bhowmik (abhowmi1),</w:t>
-      </w:r>
-    </w:p>
-    <w:p>
-      <w:pPr>
-        <w:rPr>
-          <w:bCs/>
-          <w:sz w:val="28"/>
-          <w:szCs w:val="28"/>
-        </w:rPr>
-      </w:pPr>
-      <w:r>
-        <w:rPr>
-          <w:bCs/>
-          <w:sz w:val="28"/>
-          <w:szCs w:val="28"/>
-        </w:rPr>
-        <w:t>Neil Rajesh Dhruva (ndhruva)</w:t>
+      <w:proofErr w:type="spellStart"/>
+      <w:r>
+        <w:rPr>
+          <w:bCs/>
+          <w:sz w:val="28"/>
+          <w:szCs w:val="28"/>
+        </w:rPr>
+        <w:t>Abhishek</w:t>
+      </w:r>
+      <w:proofErr w:type="spellEnd"/>
+      <w:r>
+        <w:rPr>
+          <w:bCs/>
+          <w:sz w:val="28"/>
+          <w:szCs w:val="28"/>
+        </w:rPr>
+        <w:t xml:space="preserve"> </w:t>
+      </w:r>
+      <w:proofErr w:type="spellStart"/>
+      <w:r>
+        <w:rPr>
+          <w:bCs/>
+          <w:sz w:val="28"/>
+          <w:szCs w:val="28"/>
+        </w:rPr>
+        <w:t>Bhowmik</w:t>
+      </w:r>
+      <w:proofErr w:type="spellEnd"/>
+      <w:r>
+        <w:rPr>
+          <w:bCs/>
+          <w:sz w:val="28"/>
+          <w:szCs w:val="28"/>
+        </w:rPr>
+        <w:t xml:space="preserve"> (abhowmi1),</w:t>
+      </w:r>
+    </w:p>
+    <w:p>
+      <w:pPr>
+        <w:rPr>
+          <w:bCs/>
+          <w:sz w:val="28"/>
+          <w:szCs w:val="28"/>
+        </w:rPr>
+      </w:pPr>
+      <w:r>
+        <w:rPr>
+          <w:bCs/>
+          <w:sz w:val="28"/>
+          <w:szCs w:val="28"/>
+        </w:rPr>
+        <w:t xml:space="preserve">Neil Rajesh </w:t>
+      </w:r>
+      <w:proofErr w:type="spellStart"/>
+      <w:r>
+        <w:rPr>
+          <w:bCs/>
+          <w:sz w:val="28"/>
+          <w:szCs w:val="28"/>
+        </w:rPr>
+        <w:t>Dhruva</w:t>
+      </w:r>
+      <w:proofErr w:type="spellEnd"/>
+      <w:r>
+        <w:rPr>
+          <w:bCs/>
+          <w:sz w:val="28"/>
+          <w:szCs w:val="28"/>
+        </w:rPr>
+        <w:t xml:space="preserve"> (</w:t>
+      </w:r>
+      <w:proofErr w:type="spellStart"/>
+      <w:r>
+        <w:rPr>
+          <w:bCs/>
+          <w:sz w:val="28"/>
+          <w:szCs w:val="28"/>
+        </w:rPr>
+        <w:t>ndhruva</w:t>
+      </w:r>
+      <w:proofErr w:type="spellEnd"/>
+      <w:r>
+        <w:rPr>
+          <w:bCs/>
+          <w:sz w:val="28"/>
+          <w:szCs w:val="28"/>
+        </w:rPr>
+        <w:t>)</w:t>
       </w:r>
     </w:p>
     <w:p>
@@ -256,7 +320,17 @@
           <w:sz w:val="28"/>
           <w:szCs w:val="28"/>
         </w:rPr>
-        <w:t>Problem Definition</w:t>
+        <w:t xml:space="preserve">Problem </w:t>
+      </w:r>
+      <w:proofErr w:type="gramStart"/>
+      <w:r>
+        <w:rPr>
+          <w:b/>
+          <w:bCs/>
+          <w:sz w:val="28"/>
+          <w:szCs w:val="28"/>
+        </w:rPr>
+        <w:t>Definition</w:t>
       </w:r>
       <w:r>
         <w:rPr>
@@ -267,6 +341,7 @@
         </w:rPr>
         <w:t xml:space="preserve"> …………………………………………………………………..</w:t>
       </w:r>
+      <w:proofErr w:type="gramEnd"/>
       <w:r>
         <w:rPr>
           <w:b/>
@@ -437,6 +512,7 @@
           <w:szCs w:val="28"/>
         </w:rPr>
       </w:pPr>
+      <w:proofErr w:type="gramStart"/>
       <w:r>
         <w:rPr>
           <w:b/>
@@ -455,6 +531,7 @@
         </w:rPr>
         <w:t xml:space="preserve"> ……………………………………………………………………………….</w:t>
       </w:r>
+      <w:proofErr w:type="gramEnd"/>
       <w:r>
         <w:rPr>
           <w:b/>
@@ -560,7 +637,25 @@
           <w:sz w:val="28"/>
           <w:szCs w:val="28"/>
         </w:rPr>
-        <w:t xml:space="preserve">-reduce framework similar to Hadoop for parallel </w:t>
+        <w:t xml:space="preserve">-reduce framework similar to </w:t>
+      </w:r>
+      <w:proofErr w:type="spellStart"/>
+      <w:r>
+        <w:rPr>
+          <w:bCs/>
+          <w:sz w:val="28"/>
+          <w:szCs w:val="28"/>
+        </w:rPr>
+        <w:t>Hadoop</w:t>
+      </w:r>
+      <w:proofErr w:type="spellEnd"/>
+      <w:r>
+        <w:rPr>
+          <w:bCs/>
+          <w:sz w:val="28"/>
+          <w:szCs w:val="28"/>
+        </w:rPr>
+        <w:t xml:space="preserve"> for parallel </w:t>
       </w:r>
       <w:r>
         <w:rPr>
@@ -792,62 +887,112 @@
         </w:rPr>
         <w:t xml:space="preserve"> Finally, two examples should be provided in order to demonstrate the functionality of the system.</w:t>
       </w:r>
+    </w:p>
+    <w:p>
+      <w:pPr>
+        <w:rPr>
+          <w:bCs/>
+          <w:sz w:val="28"/>
+          <w:szCs w:val="28"/>
+        </w:rPr>
+      </w:pPr>
+    </w:p>
+    <w:p>
+      <w:pPr>
+        <w:rPr>
+          <w:bCs/>
+          <w:sz w:val="28"/>
+          <w:szCs w:val="28"/>
+        </w:rPr>
+      </w:pPr>
+      <w:r>
+        <w:rPr>
+          <w:bCs/>
+          <w:sz w:val="28"/>
+          <w:szCs w:val="28"/>
+        </w:rPr>
+        <w:br w:type="page"/>
+      </w:r>
+    </w:p>
+    <w:p>
+      <w:pPr>
+        <w:rPr>
+          <w:b/>
+          <w:bCs/>
+          <w:sz w:val="36"/>
+          <w:szCs w:val="36"/>
+        </w:rPr>
+      </w:pPr>
+      <w:r>
+        <w:rPr>
+          <w:b/>
+          <w:bCs/>
+          <w:sz w:val="36"/>
+          <w:szCs w:val="36"/>
+        </w:rPr>
+        <w:t>Solution</w:t>
+      </w:r>
+      <w:r>
+        <w:rPr>
+          <w:b/>
+          <w:bCs/>
+          <w:sz w:val="36"/>
+          <w:szCs w:val="36"/>
+        </w:rPr>
+        <w:t xml:space="preserve"> Overview</w:t>
+      </w:r>
+    </w:p>
+    <w:p>
+      <w:pPr>
+        <w:rPr>
+          <w:b/>
+          <w:bCs/>
+          <w:sz w:val="36"/>
+          <w:szCs w:val="36"/>
+        </w:rPr>
+      </w:pPr>
+    </w:p>
+    <w:p>
+      <w:pPr>
+        <w:rPr>
+          <w:b/>
+          <w:bCs/>
+          <w:sz w:val="36"/>
+          <w:szCs w:val="36"/>
+        </w:rPr>
+      </w:pPr>
       <w:bookmarkStart w:id="0" w:name="_GoBack"/>
       <w:bookmarkEnd w:id="0"/>
     </w:p>
     <w:p>
       <w:pPr>
         <w:rPr>
-          <w:bCs/>
-          <w:sz w:val="28"/>
-          <w:szCs w:val="28"/>
-        </w:rPr>
-      </w:pPr>
-    </w:p>
-    <w:p>
-      <w:pPr>
-        <w:rPr>
-          <w:bCs/>
-          <w:sz w:val="28"/>
-          <w:szCs w:val="28"/>
-        </w:rPr>
-      </w:pPr>
-      <w:r>
-        <w:rPr>
-          <w:bCs/>
-          <w:sz w:val="28"/>
-          <w:szCs w:val="28"/>
-        </w:rPr>
-        <w:br w:type="page"/>
-      </w:r>
-    </w:p>
-    <w:p>
-      <w:pPr>
-        <w:rPr>
           <w:b/>
           <w:bCs/>
           <w:sz w:val="36"/>
           <w:szCs w:val="36"/>
         </w:rPr>
       </w:pPr>
-      <w:r>
+    </w:p>
+    <w:p>
+      <w:pPr>
         <w:rPr>
           <w:b/>
           <w:bCs/>
           <w:sz w:val="36"/>
           <w:szCs w:val="36"/>
         </w:rPr>
-        <w:t>Solution</w:t>
-      </w:r>
-      <w:r>
+      </w:pPr>
+    </w:p>
+    <w:p>
+      <w:pPr>
         <w:rPr>
           <w:b/>
           <w:bCs/>
           <w:sz w:val="36"/>
           <w:szCs w:val="36"/>
         </w:rPr>
-        <w:t xml:space="preserve"> Overview</w:t>
-      </w:r>
+      </w:pPr>
     </w:p>
     <w:p>
       <w:pPr>
@@ -858,869 +1003,15 @@
           <w:szCs w:val="36"/>
         </w:rPr>
       </w:pPr>
-    </w:p>
-    <w:p>
-      <w:pPr>
-        <w:rPr>
-          <w:bCs/>
-          <w:sz w:val="28"/>
-          <w:szCs w:val="28"/>
-        </w:rPr>
-      </w:pPr>
-      <w:r>
-        <w:rPr>
-          <w:bCs/>
-          <w:sz w:val="28"/>
-          <w:szCs w:val="28"/>
-        </w:rPr>
-        <w:t xml:space="preserve">For creating a distributed system that preserves process state while migrating it from one node to another, </w:t>
-      </w:r>
-      <w:r>
-        <w:rPr>
-          <w:bCs/>
-          <w:sz w:val="28"/>
-          <w:szCs w:val="28"/>
-        </w:rPr>
-        <w:t xml:space="preserve">we have created </w:t>
-      </w:r>
-      <w:r>
-        <w:rPr>
-          <w:bCs/>
-          <w:sz w:val="28"/>
-          <w:szCs w:val="28"/>
-        </w:rPr>
-        <w:t>a model similar to the ‘</w:t>
-      </w:r>
-      <w:r>
-        <w:rPr>
-          <w:bCs/>
-          <w:sz w:val="28"/>
-          <w:szCs w:val="28"/>
-        </w:rPr>
-        <w:t>Master/s</w:t>
-      </w:r>
-      <w:r>
-        <w:rPr>
-          <w:bCs/>
-          <w:sz w:val="28"/>
-          <w:szCs w:val="28"/>
-        </w:rPr>
-        <w:t>lave’ model.</w:t>
-      </w:r>
-    </w:p>
-    <w:p>
-      <w:pPr>
-        <w:rPr>
-          <w:bCs/>
-          <w:sz w:val="28"/>
-          <w:szCs w:val="28"/>
-        </w:rPr>
-      </w:pPr>
-    </w:p>
-    <w:p>
-      <w:pPr>
-        <w:rPr>
-          <w:bCs/>
-          <w:sz w:val="28"/>
-          <w:szCs w:val="28"/>
-        </w:rPr>
-      </w:pPr>
-      <w:r>
-        <w:rPr>
-          <w:bCs/>
-          <w:sz w:val="28"/>
-          <w:szCs w:val="28"/>
-        </w:rPr>
-        <w:t>As opposed to a peer-to-</w:t>
-      </w:r>
-      <w:r>
-        <w:rPr>
-          <w:bCs/>
-          <w:sz w:val="28"/>
-          <w:szCs w:val="28"/>
-        </w:rPr>
-        <w:t>peer model, the master/slave model provides better control over the system</w:t>
-      </w:r>
-      <w:r>
-        <w:rPr>
-          <w:bCs/>
-          <w:sz w:val="28"/>
-          <w:szCs w:val="28"/>
-        </w:rPr>
-        <w:t>. While it could create a situation of a single poin</w:t>
-      </w:r>
-      <w:r>
-        <w:rPr>
-          <w:bCs/>
-          <w:sz w:val="28"/>
-          <w:szCs w:val="28"/>
-        </w:rPr>
-        <w:t xml:space="preserve">t of failure, it brings in more control </w:t>
-      </w:r>
-      <w:r>
-        <w:rPr>
-          <w:bCs/>
-          <w:sz w:val="28"/>
-          <w:szCs w:val="28"/>
-        </w:rPr>
-        <w:t>for one global manager</w:t>
-      </w:r>
-      <w:r>
-        <w:rPr>
-          <w:bCs/>
-          <w:sz w:val="28"/>
-          <w:szCs w:val="28"/>
-        </w:rPr>
-        <w:t xml:space="preserve"> (master)</w:t>
-      </w:r>
-      <w:r>
-        <w:rPr>
-          <w:bCs/>
-          <w:sz w:val="28"/>
-          <w:szCs w:val="28"/>
-        </w:rPr>
-        <w:t xml:space="preserve"> to run different tasks on different machines, and also keep track of each of these tasks.</w:t>
-      </w:r>
-      <w:r>
-        <w:rPr>
-          <w:bCs/>
-          <w:sz w:val="28"/>
-          <w:szCs w:val="28"/>
-        </w:rPr>
-        <w:t xml:space="preserve"> </w:t>
-      </w:r>
-      <w:r>
-        <w:rPr>
-          <w:bCs/>
-          <w:sz w:val="28"/>
-          <w:szCs w:val="28"/>
-        </w:rPr>
-        <w:t xml:space="preserve">Additionally, the global manager can keep track of all the local managers (slaves) and their status. </w:t>
-      </w:r>
-      <w:r>
-        <w:rPr>
-          <w:bCs/>
-          <w:sz w:val="28"/>
-          <w:szCs w:val="28"/>
-        </w:rPr>
-        <w:t>Finally, it provides an efficient interface to interact with the user</w:t>
-      </w:r>
-      <w:r>
-        <w:rPr>
-          <w:bCs/>
-          <w:sz w:val="28"/>
-          <w:szCs w:val="28"/>
-        </w:rPr>
-        <w:t xml:space="preserve"> in order to process user queries.</w:t>
-      </w:r>
-    </w:p>
-    <w:p>
-      <w:pPr>
-        <w:rPr>
-          <w:bCs/>
-          <w:sz w:val="28"/>
-          <w:szCs w:val="28"/>
-        </w:rPr>
-      </w:pPr>
-    </w:p>
-    <w:p>
-      <w:pPr>
-        <w:rPr>
-          <w:bCs/>
-          <w:sz w:val="28"/>
-          <w:szCs w:val="28"/>
-        </w:rPr>
-      </w:pPr>
-      <w:r>
-        <w:rPr>
-          <w:bCs/>
-          <w:sz w:val="28"/>
-          <w:szCs w:val="28"/>
-        </w:rPr>
-        <w:t>In the master/slave model, t</w:t>
-      </w:r>
-      <w:r>
-        <w:rPr>
-          <w:bCs/>
-          <w:sz w:val="28"/>
-          <w:szCs w:val="28"/>
-        </w:rPr>
-        <w:t xml:space="preserve">he master </w:t>
-      </w:r>
-      <w:r>
-        <w:rPr>
-          <w:bCs/>
-          <w:sz w:val="28"/>
-          <w:szCs w:val="28"/>
-        </w:rPr>
-        <w:t xml:space="preserve">interacts with the user and gets the commands. It then </w:t>
-      </w:r>
-      <w:r>
-        <w:rPr>
-          <w:bCs/>
-          <w:sz w:val="28"/>
-          <w:szCs w:val="28"/>
-        </w:rPr>
-        <w:t>informs</w:t>
-      </w:r>
-      <w:r>
-        <w:rPr>
-          <w:bCs/>
-          <w:sz w:val="28"/>
-          <w:szCs w:val="28"/>
-        </w:rPr>
-        <w:t xml:space="preserve"> a slave to perform those commands as per user request.</w:t>
-      </w:r>
-      <w:r>
-        <w:rPr>
-          <w:bCs/>
-          <w:sz w:val="28"/>
-          <w:szCs w:val="28"/>
-        </w:rPr>
-        <w:t xml:space="preserve"> Each request is processed one at a time.</w:t>
-      </w:r>
-    </w:p>
-    <w:p>
-      <w:pPr>
-        <w:rPr>
-          <w:bCs/>
-          <w:sz w:val="28"/>
-          <w:szCs w:val="28"/>
-        </w:rPr>
-      </w:pPr>
-    </w:p>
-    <w:p>
-      <w:pPr>
-        <w:rPr>
-          <w:bCs/>
-          <w:sz w:val="28"/>
-          <w:szCs w:val="28"/>
-        </w:rPr>
-      </w:pPr>
-      <w:r>
-        <w:rPr>
-          <w:bCs/>
-          <w:sz w:val="28"/>
-          <w:szCs w:val="28"/>
-        </w:rPr>
-        <w:t xml:space="preserve">The interaction between the master and user is limited to taking the command as an input, and printing reports of the current state of processes and slaves (nodes) to the user. </w:t>
-      </w:r>
-      <w:r>
-        <w:rPr>
-          <w:bCs/>
-          <w:sz w:val="28"/>
-          <w:szCs w:val="28"/>
-        </w:rPr>
-        <w:t xml:space="preserve">Command execution is completely handled by the </w:t>
-      </w:r>
-      <w:r>
-        <w:rPr>
-          <w:bCs/>
-          <w:sz w:val="28"/>
-          <w:szCs w:val="28"/>
-        </w:rPr>
-        <w:t>master</w:t>
-      </w:r>
-      <w:r>
-        <w:rPr>
-          <w:bCs/>
-          <w:sz w:val="28"/>
-          <w:szCs w:val="28"/>
-        </w:rPr>
-        <w:t xml:space="preserve"> and the slave(s)</w:t>
-      </w:r>
-      <w:r>
-        <w:rPr>
-          <w:bCs/>
-          <w:sz w:val="28"/>
-          <w:szCs w:val="28"/>
-        </w:rPr>
-        <w:t>, without involving the user.</w:t>
-      </w:r>
-    </w:p>
-    <w:p>
-      <w:pPr>
-        <w:rPr>
-          <w:bCs/>
-          <w:sz w:val="28"/>
-          <w:szCs w:val="28"/>
-        </w:rPr>
-      </w:pPr>
-    </w:p>
-    <w:p>
-      <w:pPr>
-        <w:rPr>
-          <w:bCs/>
-          <w:sz w:val="28"/>
-          <w:szCs w:val="28"/>
-        </w:rPr>
-      </w:pPr>
-      <w:r>
-        <w:rPr>
-          <w:bCs/>
-          <w:sz w:val="28"/>
-          <w:szCs w:val="28"/>
-        </w:rPr>
-        <w:t>The master-slave relationship is a bit</w:t>
-      </w:r>
-      <w:r>
-        <w:rPr>
-          <w:bCs/>
-          <w:sz w:val="28"/>
-          <w:szCs w:val="28"/>
-        </w:rPr>
-        <w:t xml:space="preserve"> more</w:t>
-      </w:r>
-      <w:r>
-        <w:rPr>
-          <w:bCs/>
-          <w:sz w:val="28"/>
-          <w:szCs w:val="28"/>
-        </w:rPr>
-        <w:t xml:space="preserve"> complex. </w:t>
-      </w:r>
-      <w:r>
-        <w:rPr>
-          <w:bCs/>
-          <w:sz w:val="28"/>
-          <w:szCs w:val="28"/>
-        </w:rPr>
-        <w:t xml:space="preserve">Upon receiving the user’s command, the master determines if a slave needs to be instructed to either create a new process, or migrate an existing process. </w:t>
-      </w:r>
-      <w:r>
-        <w:rPr>
-          <w:bCs/>
-          <w:sz w:val="28"/>
-          <w:szCs w:val="28"/>
-        </w:rPr>
-        <w:t xml:space="preserve">Based on this, the master creates a custom message that instructs the slave what </w:t>
-      </w:r>
-      <w:r>
-        <w:rPr>
-          <w:bCs/>
-          <w:sz w:val="28"/>
-          <w:szCs w:val="28"/>
-        </w:rPr>
-        <w:t xml:space="preserve">action </w:t>
-      </w:r>
-      <w:r>
-        <w:rPr>
-          <w:bCs/>
-          <w:sz w:val="28"/>
-          <w:szCs w:val="28"/>
-        </w:rPr>
-        <w:t xml:space="preserve">has to be performed. </w:t>
-      </w:r>
-      <w:r>
-        <w:rPr>
-          <w:bCs/>
-          <w:sz w:val="28"/>
-          <w:szCs w:val="28"/>
-        </w:rPr>
-        <w:t xml:space="preserve">The slave decodes this message and performs the corresponding action. </w:t>
-      </w:r>
-      <w:r>
-        <w:rPr>
-          <w:bCs/>
-          <w:sz w:val="28"/>
-          <w:szCs w:val="28"/>
-        </w:rPr>
-        <w:t>Additionally, the master periodically chec</w:t>
-      </w:r>
-      <w:r>
-        <w:rPr>
-          <w:bCs/>
-          <w:sz w:val="28"/>
-          <w:szCs w:val="28"/>
-        </w:rPr>
-        <w:t>ks the status of each slave, i.e.,</w:t>
-      </w:r>
-      <w:r>
-        <w:rPr>
-          <w:bCs/>
-          <w:sz w:val="28"/>
-          <w:szCs w:val="28"/>
-        </w:rPr>
-        <w:t xml:space="preserve"> whether it is still active (alive).</w:t>
-      </w:r>
-      <w:r>
-        <w:rPr>
-          <w:bCs/>
-          <w:sz w:val="28"/>
-          <w:szCs w:val="28"/>
-        </w:rPr>
-        <w:t xml:space="preserve"> </w:t>
-      </w:r>
-      <w:r>
-        <w:rPr>
-          <w:bCs/>
-          <w:sz w:val="28"/>
-          <w:szCs w:val="28"/>
-        </w:rPr>
-        <w:t xml:space="preserve">The user can </w:t>
-      </w:r>
-      <w:r>
-        <w:rPr>
-          <w:bCs/>
-          <w:sz w:val="28"/>
-          <w:szCs w:val="28"/>
-        </w:rPr>
-        <w:t xml:space="preserve">get this information through the </w:t>
-      </w:r>
-      <w:r>
-        <w:rPr>
-          <w:bCs/>
-          <w:sz w:val="28"/>
-          <w:szCs w:val="28"/>
-        </w:rPr>
-        <w:t>appropriate command i</w:t>
-      </w:r>
-      <w:r>
-        <w:rPr>
-          <w:bCs/>
-          <w:sz w:val="28"/>
-          <w:szCs w:val="28"/>
-        </w:rPr>
-        <w:t xml:space="preserve">n the </w:t>
-      </w:r>
-      <w:r>
-        <w:rPr>
-          <w:bCs/>
-          <w:sz w:val="28"/>
-          <w:szCs w:val="28"/>
-        </w:rPr>
-        <w:t>user interface.</w:t>
-      </w:r>
-      <w:r>
-        <w:rPr>
-          <w:bCs/>
-          <w:sz w:val="28"/>
-          <w:szCs w:val="28"/>
-        </w:rPr>
-        <w:t xml:space="preserve"> The master also provides user the information of which processes are still active on each of the slaves.</w:t>
-      </w:r>
-    </w:p>
-    <w:p>
-      <w:pPr>
-        <w:rPr>
-          <w:bCs/>
-          <w:sz w:val="28"/>
-          <w:szCs w:val="28"/>
-        </w:rPr>
-      </w:pPr>
-    </w:p>
-    <w:p>
-      <w:pPr>
-        <w:rPr>
-          <w:bCs/>
-          <w:sz w:val="28"/>
-          <w:szCs w:val="28"/>
-        </w:rPr>
-      </w:pPr>
-      <w:r>
-        <w:rPr>
-          <w:bCs/>
-          <w:sz w:val="28"/>
-          <w:szCs w:val="28"/>
-        </w:rPr>
-        <w:t>As mentioned before, t</w:t>
-      </w:r>
-      <w:r>
-        <w:rPr>
-          <w:bCs/>
-          <w:sz w:val="28"/>
-          <w:szCs w:val="28"/>
-        </w:rPr>
-        <w:t>he system also caters to preserving the state of a process while migrating</w:t>
-      </w:r>
-      <w:r>
-        <w:rPr>
-          <w:bCs/>
-          <w:sz w:val="28"/>
-          <w:szCs w:val="28"/>
-        </w:rPr>
-        <w:t xml:space="preserve"> it</w:t>
-      </w:r>
-      <w:r>
-        <w:rPr>
-          <w:bCs/>
-          <w:sz w:val="28"/>
-          <w:szCs w:val="28"/>
-        </w:rPr>
-        <w:t xml:space="preserve"> from one node to another. </w:t>
-      </w:r>
-      <w:r>
-        <w:rPr>
-          <w:bCs/>
-          <w:sz w:val="28"/>
-          <w:szCs w:val="28"/>
-        </w:rPr>
-        <w:t>This includes the file input/output</w:t>
-      </w:r>
-      <w:r>
-        <w:rPr>
-          <w:bCs/>
-          <w:sz w:val="28"/>
-          <w:szCs w:val="28"/>
-        </w:rPr>
-        <w:t xml:space="preserve"> state of the process</w:t>
-      </w:r>
-      <w:r>
-        <w:rPr>
-          <w:bCs/>
-          <w:sz w:val="28"/>
-          <w:szCs w:val="28"/>
-        </w:rPr>
-        <w:t xml:space="preserve">. </w:t>
-      </w:r>
-      <w:r>
-        <w:rPr>
-          <w:bCs/>
-          <w:sz w:val="28"/>
-          <w:szCs w:val="28"/>
-        </w:rPr>
-        <w:t>Hence, when a process migrates from one node to another, it starts off exactly from where it left off.</w:t>
-      </w:r>
-    </w:p>
-    <w:p>
-      <w:pPr>
-        <w:rPr>
-          <w:bCs/>
-          <w:sz w:val="28"/>
-          <w:szCs w:val="28"/>
-        </w:rPr>
-      </w:pPr>
-    </w:p>
-    <w:p>
-      <w:pPr>
-        <w:rPr>
-          <w:bCs/>
-          <w:sz w:val="28"/>
-          <w:szCs w:val="28"/>
-        </w:rPr>
-      </w:pPr>
-      <w:r>
-        <w:rPr>
-          <w:bCs/>
-          <w:sz w:val="28"/>
-          <w:szCs w:val="28"/>
-        </w:rPr>
-        <w:t xml:space="preserve">With this general solution in mind, we have designed </w:t>
-      </w:r>
-      <w:r>
-        <w:rPr>
-          <w:bCs/>
-          <w:sz w:val="28"/>
-          <w:szCs w:val="28"/>
-        </w:rPr>
-        <w:t>a framework that we describe in the next section to build such a distributed system.</w:t>
-      </w:r>
-    </w:p>
-    <w:p>
-      <w:pPr>
-        <w:rPr>
-          <w:bCs/>
-          <w:sz w:val="28"/>
-          <w:szCs w:val="28"/>
-        </w:rPr>
-      </w:pPr>
-    </w:p>
-    <w:p>
-      <w:pPr>
-        <w:rPr>
-          <w:bCs/>
-          <w:sz w:val="28"/>
-          <w:szCs w:val="28"/>
-        </w:rPr>
-      </w:pPr>
-    </w:p>
-    <w:p>
-      <w:pPr>
-        <w:rPr>
-          <w:bCs/>
-          <w:sz w:val="28"/>
-          <w:szCs w:val="28"/>
-        </w:rPr>
-      </w:pPr>
-    </w:p>
-    <w:p>
-      <w:pPr>
-        <w:rPr>
-          <w:bCs/>
-          <w:sz w:val="28"/>
-          <w:szCs w:val="28"/>
-        </w:rPr>
-      </w:pPr>
-    </w:p>
-    <w:p>
-      <w:pPr>
-        <w:rPr>
-          <w:bCs/>
-          <w:sz w:val="28"/>
-          <w:szCs w:val="28"/>
-        </w:rPr>
-      </w:pPr>
-    </w:p>
-    <w:p>
-      <w:pPr>
-        <w:rPr>
-          <w:bCs/>
-          <w:sz w:val="28"/>
-          <w:szCs w:val="28"/>
-        </w:rPr>
-      </w:pPr>
-    </w:p>
-    <w:p>
-      <w:pPr>
-        <w:rPr>
-          <w:bCs/>
-          <w:sz w:val="28"/>
-          <w:szCs w:val="28"/>
-        </w:rPr>
-      </w:pPr>
-    </w:p>
-    <w:p>
-      <w:pPr>
-        <w:rPr>
-          <w:bCs/>
-          <w:sz w:val="28"/>
-          <w:szCs w:val="28"/>
-        </w:rPr>
-      </w:pPr>
-    </w:p>
-    <w:p>
-      <w:pPr>
-        <w:rPr>
-          <w:bCs/>
-          <w:sz w:val="28"/>
-          <w:szCs w:val="28"/>
-        </w:rPr>
-      </w:pPr>
-    </w:p>
-    <w:p>
-      <w:pPr>
-        <w:rPr>
-          <w:bCs/>
-          <w:sz w:val="28"/>
-          <w:szCs w:val="28"/>
-        </w:rPr>
-      </w:pPr>
-    </w:p>
-    <w:p>
-      <w:pPr>
-        <w:rPr>
-          <w:bCs/>
-          <w:sz w:val="28"/>
-          <w:szCs w:val="28"/>
-        </w:rPr>
-      </w:pPr>
-    </w:p>
-    <w:p>
-      <w:pPr>
-        <w:rPr>
-          <w:bCs/>
-          <w:sz w:val="28"/>
-          <w:szCs w:val="28"/>
-        </w:rPr>
-      </w:pPr>
-    </w:p>
-    <w:p>
-      <w:pPr>
-        <w:rPr>
-          <w:bCs/>
-          <w:sz w:val="28"/>
-          <w:szCs w:val="28"/>
-        </w:rPr>
-      </w:pPr>
-    </w:p>
-    <w:p>
-      <w:pPr>
-        <w:rPr>
-          <w:bCs/>
-          <w:sz w:val="28"/>
-          <w:szCs w:val="28"/>
-        </w:rPr>
-      </w:pPr>
-    </w:p>
-    <w:p>
-      <w:pPr>
-        <w:rPr>
-          <w:bCs/>
-          <w:sz w:val="28"/>
-          <w:szCs w:val="28"/>
-        </w:rPr>
-      </w:pPr>
-    </w:p>
-    <w:p>
-      <w:pPr>
-        <w:rPr>
-          <w:bCs/>
-          <w:sz w:val="28"/>
-          <w:szCs w:val="28"/>
-        </w:rPr>
-      </w:pPr>
-    </w:p>
-    <w:p>
-      <w:pPr>
-        <w:rPr>
-          <w:bCs/>
-          <w:sz w:val="28"/>
-          <w:szCs w:val="28"/>
-        </w:rPr>
-      </w:pPr>
-    </w:p>
-    <w:p>
-      <w:pPr>
-        <w:rPr>
-          <w:bCs/>
-          <w:sz w:val="28"/>
-          <w:szCs w:val="28"/>
-        </w:rPr>
-      </w:pPr>
-    </w:p>
-    <w:p>
-      <w:pPr>
-        <w:rPr>
-          <w:bCs/>
-          <w:sz w:val="28"/>
-          <w:szCs w:val="28"/>
-        </w:rPr>
-      </w:pPr>
-    </w:p>
-    <w:p>
-      <w:pPr>
-        <w:rPr>
-          <w:bCs/>
-          <w:sz w:val="28"/>
-          <w:szCs w:val="28"/>
-        </w:rPr>
-      </w:pPr>
-    </w:p>
-    <w:p>
-      <w:pPr>
-        <w:rPr>
-          <w:bCs/>
-          <w:sz w:val="28"/>
-          <w:szCs w:val="28"/>
-        </w:rPr>
-      </w:pPr>
-    </w:p>
-    <w:p>
-      <w:pPr>
-        <w:rPr>
-          <w:bCs/>
-          <w:sz w:val="28"/>
-          <w:szCs w:val="28"/>
-        </w:rPr>
-      </w:pPr>
-    </w:p>
-    <w:p>
-      <w:pPr>
-        <w:rPr>
-          <w:bCs/>
-          <w:sz w:val="28"/>
-          <w:szCs w:val="28"/>
-        </w:rPr>
-      </w:pPr>
-    </w:p>
-    <w:p>
-      <w:pPr>
-        <w:rPr>
-          <w:bCs/>
-          <w:sz w:val="28"/>
-          <w:szCs w:val="28"/>
-        </w:rPr>
-      </w:pPr>
-    </w:p>
-    <w:p>
-      <w:pPr>
-        <w:rPr>
-          <w:bCs/>
-          <w:sz w:val="28"/>
-          <w:szCs w:val="28"/>
-        </w:rPr>
-      </w:pPr>
-    </w:p>
-    <w:p>
-      <w:pPr>
-        <w:rPr>
-          <w:bCs/>
-          <w:sz w:val="28"/>
-          <w:szCs w:val="28"/>
-        </w:rPr>
-      </w:pPr>
-    </w:p>
-    <w:p>
-      <w:pPr>
-        <w:rPr>
-          <w:bCs/>
-          <w:sz w:val="28"/>
-          <w:szCs w:val="28"/>
-        </w:rPr>
-      </w:pPr>
-    </w:p>
-    <w:p>
-      <w:pPr>
-        <w:rPr>
-          <w:bCs/>
-          <w:sz w:val="28"/>
-          <w:szCs w:val="28"/>
-        </w:rPr>
-      </w:pPr>
-    </w:p>
-    <w:p>
-      <w:pPr>
-        <w:rPr>
-          <w:bCs/>
-          <w:sz w:val="28"/>
-          <w:szCs w:val="28"/>
-        </w:rPr>
-      </w:pPr>
-    </w:p>
-    <w:p>
-      <w:pPr>
-        <w:rPr>
-          <w:bCs/>
-          <w:sz w:val="28"/>
-          <w:szCs w:val="28"/>
-        </w:rPr>
-      </w:pPr>
-    </w:p>
-    <w:p>
-      <w:pPr>
-        <w:rPr>
-          <w:bCs/>
-          <w:sz w:val="28"/>
-          <w:szCs w:val="28"/>
-        </w:rPr>
-      </w:pPr>
-    </w:p>
-    <w:p>
-      <w:pPr>
-        <w:rPr>
-          <w:bCs/>
-          <w:sz w:val="28"/>
-          <w:szCs w:val="28"/>
-        </w:rPr>
-      </w:pPr>
-    </w:p>
-    <w:p>
-      <w:pPr>
-        <w:rPr>
-          <w:bCs/>
-          <w:sz w:val="28"/>
-          <w:szCs w:val="28"/>
-        </w:rPr>
-      </w:pPr>
-    </w:p>
-    <w:p>
-      <w:pPr>
-        <w:rPr>
-          <w:bCs/>
-          <w:sz w:val="28"/>
-          <w:szCs w:val="28"/>
-        </w:rPr>
-      </w:pPr>
+      <w:r>
+        <w:rPr>
+          <w:b/>
+          <w:bCs/>
+          <w:sz w:val="36"/>
+          <w:szCs w:val="36"/>
+        </w:rPr>
+        <w:br w:type="page"/>
+      </w:r>
     </w:p>
     <w:p>
       <w:pPr>
@@ -1870,12 +1161,21 @@
           <w:szCs w:val="28"/>
         </w:rPr>
       </w:pPr>
-      <w:r>
-        <w:rPr>
-          <w:sz w:val="28"/>
-          <w:szCs w:val="28"/>
-        </w:rPr>
-        <w:t>Serializable Interface</w:t>
+      <w:proofErr w:type="spellStart"/>
+      <w:r>
+        <w:rPr>
+          <w:sz w:val="28"/>
+          <w:szCs w:val="28"/>
+        </w:rPr>
+        <w:t>Serializable</w:t>
+      </w:r>
+      <w:proofErr w:type="spellEnd"/>
+      <w:r>
+        <w:rPr>
+          <w:sz w:val="28"/>
+          <w:szCs w:val="28"/>
+        </w:rPr>
+        <w:t xml:space="preserve"> Interface</w:t>
       </w:r>
     </w:p>
     <w:p>
@@ -1986,7 +1286,55 @@
           <w:sz w:val="28"/>
           <w:szCs w:val="28"/>
         </w:rPr>
-        <w:t xml:space="preserve"> for the whole system and hence there is only one instance of this block. This block has three sub-components, namely – ProcessManager, ProcessManagerAssistant and PollingRequestThread. </w:t>
+        <w:t xml:space="preserve"> for the whole system and hence there is only one instance of this block. This block has three sub-components, namely – </w:t>
+      </w:r>
+      <w:proofErr w:type="spellStart"/>
+      <w:r>
+        <w:rPr>
+          <w:sz w:val="28"/>
+          <w:szCs w:val="28"/>
+        </w:rPr>
+        <w:t>ProcessManager</w:t>
+      </w:r>
+      <w:proofErr w:type="spellEnd"/>
+      <w:r>
+        <w:rPr>
+          <w:sz w:val="28"/>
+          <w:szCs w:val="28"/>
+        </w:rPr>
+        <w:t xml:space="preserve">, </w:t>
+      </w:r>
+      <w:proofErr w:type="spellStart"/>
+      <w:r>
+        <w:rPr>
+          <w:sz w:val="28"/>
+          <w:szCs w:val="28"/>
+        </w:rPr>
+        <w:t>ProcessManagerAssistant</w:t>
+      </w:r>
+      <w:proofErr w:type="spellEnd"/>
+      <w:r>
+        <w:rPr>
+          <w:sz w:val="28"/>
+          <w:szCs w:val="28"/>
+        </w:rPr>
+        <w:t xml:space="preserve"> and </w:t>
+      </w:r>
+      <w:proofErr w:type="spellStart"/>
+      <w:r>
+        <w:rPr>
+          <w:sz w:val="28"/>
+          <w:szCs w:val="28"/>
+        </w:rPr>
+        <w:t>PollingRequestThread</w:t>
+      </w:r>
+      <w:proofErr w:type="spellEnd"/>
+      <w:r>
+        <w:rPr>
+          <w:sz w:val="28"/>
+          <w:szCs w:val="28"/>
+        </w:rPr>
+        <w:t xml:space="preserve">. </w:t>
       </w:r>
     </w:p>
     <w:p>
@@ -2011,7 +1359,23 @@
           <w:sz w:val="28"/>
           <w:szCs w:val="28"/>
         </w:rPr>
-        <w:t xml:space="preserve">The ProcessManager prints a prompt to the screen and accepts the commands from the user. </w:t>
+        <w:t xml:space="preserve">The </w:t>
+      </w:r>
+      <w:proofErr w:type="spellStart"/>
+      <w:r>
+        <w:rPr>
+          <w:sz w:val="28"/>
+          <w:szCs w:val="28"/>
+        </w:rPr>
+        <w:t>ProcessManager</w:t>
+      </w:r>
+      <w:proofErr w:type="spellEnd"/>
+      <w:r>
+        <w:rPr>
+          <w:sz w:val="28"/>
+          <w:szCs w:val="28"/>
+        </w:rPr>
+        <w:t xml:space="preserve"> prints a prompt to the screen and accepts the commands from the user. </w:t>
       </w:r>
       <w:r>
         <w:rPr>
@@ -2033,6 +1397,7 @@
           <w:szCs w:val="28"/>
         </w:rPr>
       </w:pPr>
+      <w:proofErr w:type="gramStart"/>
       <w:r>
         <w:rPr>
           <w:sz w:val="28"/>
@@ -2045,7 +1410,15 @@
           <w:sz w:val="28"/>
           <w:szCs w:val="28"/>
         </w:rPr>
-        <w:t>reate: creates a new process on a particular node (defined by the user).</w:t>
+        <w:t>reate</w:t>
+      </w:r>
+      <w:proofErr w:type="gramEnd"/>
+      <w:r>
+        <w:rPr>
+          <w:sz w:val="28"/>
+          <w:szCs w:val="28"/>
+        </w:rPr>
+        <w:t>: creates a new process on a particular node (defined by the user).</w:t>
       </w:r>
       <w:r>
         <w:rPr>
@@ -2067,6 +1440,7 @@
           <w:szCs w:val="28"/>
         </w:rPr>
       </w:pPr>
+      <w:proofErr w:type="gramStart"/>
       <w:r>
         <w:rPr>
           <w:sz w:val="28"/>
@@ -2079,7 +1453,15 @@
           <w:sz w:val="28"/>
           <w:szCs w:val="28"/>
         </w:rPr>
-        <w:t>igrate: migrates a process from one node to another</w:t>
+        <w:t>igrate</w:t>
+      </w:r>
+      <w:proofErr w:type="gramEnd"/>
+      <w:r>
+        <w:rPr>
+          <w:sz w:val="28"/>
+          <w:szCs w:val="28"/>
+        </w:rPr>
+        <w:t>: migrates a process from one node to another</w:t>
       </w:r>
       <w:r>
         <w:rPr>
@@ -2108,12 +1490,23 @@
           <w:szCs w:val="28"/>
         </w:rPr>
       </w:pPr>
-      <w:r>
-        <w:rPr>
-          <w:sz w:val="28"/>
-          <w:szCs w:val="28"/>
-        </w:rPr>
-        <w:t>ps: lists the currently active processes along with node names and arguments.</w:t>
+      <w:proofErr w:type="spellStart"/>
+      <w:proofErr w:type="gramStart"/>
+      <w:r>
+        <w:rPr>
+          <w:sz w:val="28"/>
+          <w:szCs w:val="28"/>
+        </w:rPr>
+        <w:t>ps</w:t>
+      </w:r>
+      <w:proofErr w:type="spellEnd"/>
+      <w:proofErr w:type="gramEnd"/>
+      <w:r>
+        <w:rPr>
+          <w:sz w:val="28"/>
+          <w:szCs w:val="28"/>
+        </w:rPr>
+        <w:t>: lists the currently active processes along with node names and arguments.</w:t>
       </w:r>
     </w:p>
     <w:p>
@@ -2128,12 +1521,21 @@
           <w:szCs w:val="28"/>
         </w:rPr>
       </w:pPr>
-      <w:r>
-        <w:rPr>
-          <w:sz w:val="28"/>
-          <w:szCs w:val="28"/>
-        </w:rPr>
-        <w:t>help: provides the command menu.</w:t>
+      <w:proofErr w:type="gramStart"/>
+      <w:r>
+        <w:rPr>
+          <w:sz w:val="28"/>
+          <w:szCs w:val="28"/>
+        </w:rPr>
+        <w:t>help</w:t>
+      </w:r>
+      <w:proofErr w:type="gramEnd"/>
+      <w:r>
+        <w:rPr>
+          <w:sz w:val="28"/>
+          <w:szCs w:val="28"/>
+        </w:rPr>
+        <w:t>: provides the command menu.</w:t>
       </w:r>
     </w:p>
     <w:p>
@@ -2148,12 +1550,21 @@
           <w:szCs w:val="28"/>
         </w:rPr>
       </w:pPr>
-      <w:r>
-        <w:rPr>
-          <w:sz w:val="28"/>
-          <w:szCs w:val="28"/>
-        </w:rPr>
-        <w:t>exit: exits the process manager.</w:t>
+      <w:proofErr w:type="gramStart"/>
+      <w:r>
+        <w:rPr>
+          <w:sz w:val="28"/>
+          <w:szCs w:val="28"/>
+        </w:rPr>
+        <w:t>exit</w:t>
+      </w:r>
+      <w:proofErr w:type="gramEnd"/>
+      <w:r>
+        <w:rPr>
+          <w:sz w:val="28"/>
+          <w:szCs w:val="28"/>
+        </w:rPr>
+        <w:t>: exits the process manager.</w:t>
       </w:r>
     </w:p>
     <w:p>
@@ -2178,7 +1589,55 @@
           <w:sz w:val="28"/>
           <w:szCs w:val="28"/>
         </w:rPr>
-        <w:t>It also maintains a list of active machines, and the list of all active processes in the distributed system. It launches the user-requested process on the appropriate LocalManager. The ProcessManager also spawns a ProcessManagerAssistant threa</w:t>
+        <w:t xml:space="preserve">It also maintains a list of active machines, and the list of all active processes in the distributed system. It launches the user-requested process on the appropriate </w:t>
+      </w:r>
+      <w:proofErr w:type="spellStart"/>
+      <w:r>
+        <w:rPr>
+          <w:sz w:val="28"/>
+          <w:szCs w:val="28"/>
+        </w:rPr>
+        <w:t>LocalManager</w:t>
+      </w:r>
+      <w:proofErr w:type="spellEnd"/>
+      <w:r>
+        <w:rPr>
+          <w:sz w:val="28"/>
+          <w:szCs w:val="28"/>
+        </w:rPr>
+        <w:t xml:space="preserve">. The </w:t>
+      </w:r>
+      <w:proofErr w:type="spellStart"/>
+      <w:r>
+        <w:rPr>
+          <w:sz w:val="28"/>
+          <w:szCs w:val="28"/>
+        </w:rPr>
+        <w:t>ProcessManager</w:t>
+      </w:r>
+      <w:proofErr w:type="spellEnd"/>
+      <w:r>
+        <w:rPr>
+          <w:sz w:val="28"/>
+          <w:szCs w:val="28"/>
+        </w:rPr>
+        <w:t xml:space="preserve"> also spawns a </w:t>
+      </w:r>
+      <w:proofErr w:type="spellStart"/>
+      <w:r>
+        <w:rPr>
+          <w:sz w:val="28"/>
+          <w:szCs w:val="28"/>
+        </w:rPr>
+        <w:t>ProcessManagerAssistant</w:t>
+      </w:r>
+      <w:proofErr w:type="spellEnd"/>
+      <w:r>
+        <w:rPr>
+          <w:sz w:val="28"/>
+          <w:szCs w:val="28"/>
+        </w:rPr>
+        <w:t xml:space="preserve"> threa</w:t>
       </w:r>
       <w:r>
         <w:rPr>
@@ -2192,7 +1651,39 @@
           <w:sz w:val="28"/>
           <w:szCs w:val="28"/>
         </w:rPr>
-        <w:t>which serves the purpose of listening to responses from LocalManager machines. This is helpful in the event of a ‘ps’</w:t>
+        <w:t xml:space="preserve">which serves the purpose of listening to responses from </w:t>
+      </w:r>
+      <w:proofErr w:type="spellStart"/>
+      <w:r>
+        <w:rPr>
+          <w:sz w:val="28"/>
+          <w:szCs w:val="28"/>
+        </w:rPr>
+        <w:t>LocalManager</w:t>
+      </w:r>
+      <w:proofErr w:type="spellEnd"/>
+      <w:r>
+        <w:rPr>
+          <w:sz w:val="28"/>
+          <w:szCs w:val="28"/>
+        </w:rPr>
+        <w:t xml:space="preserve"> machines. This is helpful in the event of a ‘</w:t>
+      </w:r>
+      <w:proofErr w:type="spellStart"/>
+      <w:r>
+        <w:rPr>
+          <w:sz w:val="28"/>
+          <w:szCs w:val="28"/>
+        </w:rPr>
+        <w:t>ps</w:t>
+      </w:r>
+      <w:proofErr w:type="spellEnd"/>
+      <w:r>
+        <w:rPr>
+          <w:sz w:val="28"/>
+          <w:szCs w:val="28"/>
+        </w:rPr>
+        <w:t>’</w:t>
       </w:r>
       <w:r>
         <w:rPr>
@@ -2220,7 +1711,23 @@
           <w:sz w:val="28"/>
           <w:szCs w:val="28"/>
         </w:rPr>
-        <w:t xml:space="preserve">n getting such a request, we query all the active machines on the system and wait for the responses in the ProcessManagerAssistant thread. </w:t>
+        <w:t xml:space="preserve">n getting such a request, we query all the active machines on the system and wait for the responses in the </w:t>
+      </w:r>
+      <w:proofErr w:type="spellStart"/>
+      <w:r>
+        <w:rPr>
+          <w:sz w:val="28"/>
+          <w:szCs w:val="28"/>
+        </w:rPr>
+        <w:t>ProcessManagerAssistant</w:t>
+      </w:r>
+      <w:proofErr w:type="spellEnd"/>
+      <w:r>
+        <w:rPr>
+          <w:sz w:val="28"/>
+          <w:szCs w:val="28"/>
+        </w:rPr>
+        <w:t xml:space="preserve"> thread. </w:t>
       </w:r>
     </w:p>
     <w:p>
@@ -2266,7 +1773,23 @@
           <w:sz w:val="28"/>
           <w:szCs w:val="28"/>
         </w:rPr>
-        <w:t>the queries to slave machines. If we do this in the ProcessManager, it</w:t>
+        <w:t xml:space="preserve">the queries to slave machines. If we do this in the </w:t>
+      </w:r>
+      <w:proofErr w:type="spellStart"/>
+      <w:r>
+        <w:rPr>
+          <w:sz w:val="28"/>
+          <w:szCs w:val="28"/>
+        </w:rPr>
+        <w:t>ProcessManager</w:t>
+      </w:r>
+      <w:proofErr w:type="spellEnd"/>
+      <w:r>
+        <w:rPr>
+          <w:sz w:val="28"/>
+          <w:szCs w:val="28"/>
+        </w:rPr>
+        <w:t>, it</w:t>
       </w:r>
       <w:r>
         <w:rPr>
@@ -2347,7 +1870,23 @@
           <w:sz w:val="28"/>
           <w:szCs w:val="28"/>
         </w:rPr>
-        <w:t>he PollingRequestThread polls the slave machines every 2.5 seconds</w:t>
+        <w:t xml:space="preserve">he </w:t>
+      </w:r>
+      <w:proofErr w:type="spellStart"/>
+      <w:r>
+        <w:rPr>
+          <w:sz w:val="28"/>
+          <w:szCs w:val="28"/>
+        </w:rPr>
+        <w:t>PollingRequestThread</w:t>
+      </w:r>
+      <w:proofErr w:type="spellEnd"/>
+      <w:r>
+        <w:rPr>
+          <w:sz w:val="28"/>
+          <w:szCs w:val="28"/>
+        </w:rPr>
+        <w:t xml:space="preserve"> polls the slave machines every 2.5 seconds</w:t>
       </w:r>
       <w:r>
         <w:rPr>
@@ -2389,7 +1928,23 @@
           <w:sz w:val="28"/>
           <w:szCs w:val="28"/>
         </w:rPr>
-        <w:t>Additionally, heartbeating would queue the messages from different nodes and process them on</w:t>
+        <w:t xml:space="preserve">Additionally, </w:t>
+      </w:r>
+      <w:proofErr w:type="spellStart"/>
+      <w:r>
+        <w:rPr>
+          <w:sz w:val="28"/>
+          <w:szCs w:val="28"/>
+        </w:rPr>
+        <w:t>heartbeating</w:t>
+      </w:r>
+      <w:proofErr w:type="spellEnd"/>
+      <w:r>
+        <w:rPr>
+          <w:sz w:val="28"/>
+          <w:szCs w:val="28"/>
+        </w:rPr>
+        <w:t xml:space="preserve"> would queue the messages from different nodes and process them on</w:t>
       </w:r>
       <w:r>
         <w:rPr>
@@ -2403,14 +1958,30 @@
           <w:sz w:val="28"/>
           <w:szCs w:val="28"/>
         </w:rPr>
-        <w:t>However, h</w:t>
-      </w:r>
-      <w:r>
-        <w:rPr>
-          <w:sz w:val="28"/>
-          <w:szCs w:val="28"/>
-        </w:rPr>
-        <w:t xml:space="preserve">eartbeating would conserve some time and </w:t>
+        <w:t xml:space="preserve">However, </w:t>
+      </w:r>
+      <w:proofErr w:type="spellStart"/>
+      <w:r>
+        <w:rPr>
+          <w:sz w:val="28"/>
+          <w:szCs w:val="28"/>
+        </w:rPr>
+        <w:t>h</w:t>
+      </w:r>
+      <w:r>
+        <w:rPr>
+          <w:sz w:val="28"/>
+          <w:szCs w:val="28"/>
+        </w:rPr>
+        <w:t>eartbeating</w:t>
+      </w:r>
+      <w:proofErr w:type="spellEnd"/>
+      <w:r>
+        <w:rPr>
+          <w:sz w:val="28"/>
+          <w:szCs w:val="28"/>
+        </w:rPr>
+        <w:t xml:space="preserve"> would conserve some time and </w:t>
       </w:r>
       <w:r>
         <w:rPr>
@@ -2459,7 +2030,23 @@
           <w:sz w:val="28"/>
           <w:szCs w:val="28"/>
         </w:rPr>
-        <w:t xml:space="preserve">polling or heartbeating will not result </w:t>
+        <w:t xml:space="preserve">polling or </w:t>
+      </w:r>
+      <w:proofErr w:type="spellStart"/>
+      <w:r>
+        <w:rPr>
+          <w:sz w:val="28"/>
+          <w:szCs w:val="28"/>
+        </w:rPr>
+        <w:t>heartbeating</w:t>
+      </w:r>
+      <w:proofErr w:type="spellEnd"/>
+      <w:r>
+        <w:rPr>
+          <w:sz w:val="28"/>
+          <w:szCs w:val="28"/>
+        </w:rPr>
+        <w:t xml:space="preserve"> will not result </w:t>
       </w:r>
       <w:r>
         <w:rPr>
@@ -2487,7 +2074,23 @@
           <w:sz w:val="28"/>
           <w:szCs w:val="28"/>
         </w:rPr>
-        <w:t xml:space="preserve"> be to use heartbeating coupled with polling.</w:t>
+        <w:t xml:space="preserve"> be to use </w:t>
+      </w:r>
+      <w:proofErr w:type="spellStart"/>
+      <w:r>
+        <w:rPr>
+          <w:sz w:val="28"/>
+          <w:szCs w:val="28"/>
+        </w:rPr>
+        <w:t>heartbeating</w:t>
+      </w:r>
+      <w:proofErr w:type="spellEnd"/>
+      <w:r>
+        <w:rPr>
+          <w:sz w:val="28"/>
+          <w:szCs w:val="28"/>
+        </w:rPr>
+        <w:t xml:space="preserve"> coupled with polling.</w:t>
       </w:r>
       <w:r>
         <w:rPr>
@@ -2552,7 +2155,71 @@
           <w:sz w:val="28"/>
           <w:szCs w:val="28"/>
         </w:rPr>
-        <w:t xml:space="preserve"> of a slave. It is responsible for listening to requests for launching new process, for every such request it spawns a new LocalManagerThread, which then takes the action of creating a new process or migrating to new node as requested. It sends its responses back to ProcessManagerAssistant in the Process Manager Block. The Local Manager Block also has a PollingResponseThread that listens to polling requests from the ProcessManagerAssistant.</w:t>
+        <w:t xml:space="preserve"> of a slave. It is responsible for listening to requests for launching new process, for every such request it spawns a new </w:t>
+      </w:r>
+      <w:proofErr w:type="spellStart"/>
+      <w:r>
+        <w:rPr>
+          <w:sz w:val="28"/>
+          <w:szCs w:val="28"/>
+        </w:rPr>
+        <w:t>LocalManagerThread</w:t>
+      </w:r>
+      <w:proofErr w:type="spellEnd"/>
+      <w:r>
+        <w:rPr>
+          <w:sz w:val="28"/>
+          <w:szCs w:val="28"/>
+        </w:rPr>
+        <w:t xml:space="preserve">, which then takes the action of creating a new process or migrating to new node as requested. It sends its responses back to </w:t>
+      </w:r>
+      <w:proofErr w:type="spellStart"/>
+      <w:r>
+        <w:rPr>
+          <w:sz w:val="28"/>
+          <w:szCs w:val="28"/>
+        </w:rPr>
+        <w:t>ProcessManagerAssistant</w:t>
+      </w:r>
+      <w:proofErr w:type="spellEnd"/>
+      <w:r>
+        <w:rPr>
+          <w:sz w:val="28"/>
+          <w:szCs w:val="28"/>
+        </w:rPr>
+        <w:t xml:space="preserve"> in the Process Manager Block. The Local Manager Block also has a </w:t>
+      </w:r>
+      <w:proofErr w:type="spellStart"/>
+      <w:r>
+        <w:rPr>
+          <w:sz w:val="28"/>
+          <w:szCs w:val="28"/>
+        </w:rPr>
+        <w:t>PollingResponseThread</w:t>
+      </w:r>
+      <w:proofErr w:type="spellEnd"/>
+      <w:r>
+        <w:rPr>
+          <w:sz w:val="28"/>
+          <w:szCs w:val="28"/>
+        </w:rPr>
+        <w:t xml:space="preserve"> that listens to polling requests from the </w:t>
+      </w:r>
+      <w:proofErr w:type="spellStart"/>
+      <w:r>
+        <w:rPr>
+          <w:sz w:val="28"/>
+          <w:szCs w:val="28"/>
+        </w:rPr>
+        <w:t>ProcessManagerAssistant</w:t>
+      </w:r>
+      <w:proofErr w:type="spellEnd"/>
+      <w:r>
+        <w:rPr>
+          <w:sz w:val="28"/>
+          <w:szCs w:val="28"/>
+        </w:rPr>
+        <w:t>.</w:t>
       </w:r>
       <w:r>
         <w:rPr>
@@ -2639,7 +2306,23 @@
           <w:sz w:val="28"/>
           <w:szCs w:val="28"/>
         </w:rPr>
-        <w:t xml:space="preserve">Also, exceptions on the side of the local manager are usually ignored. This may result in some unpleasant situations, like a process is not running but till the next polling, process manager thinks that it is. </w:t>
+        <w:t xml:space="preserve">Also, exceptions on the side of the local manager are usually ignored. This may result in some unpleasant situations, like a process is not running but till the next </w:t>
+      </w:r>
+      <w:proofErr w:type="gramStart"/>
+      <w:r>
+        <w:rPr>
+          <w:sz w:val="28"/>
+          <w:szCs w:val="28"/>
+        </w:rPr>
+        <w:t>polling,</w:t>
+      </w:r>
+      <w:proofErr w:type="gramEnd"/>
+      <w:r>
+        <w:rPr>
+          <w:sz w:val="28"/>
+          <w:szCs w:val="28"/>
+        </w:rPr>
+        <w:t xml:space="preserve"> process manager thinks that it is. </w:t>
       </w:r>
       <w:r>
         <w:rPr>
@@ -2708,20 +2391,62 @@
           <w:szCs w:val="28"/>
         </w:rPr>
       </w:pPr>
-      <w:r>
-        <w:rPr>
-          <w:b/>
-          <w:sz w:val="28"/>
-          <w:szCs w:val="28"/>
-        </w:rPr>
-        <w:t xml:space="preserve">TransactionalFileIO: </w:t>
-      </w:r>
-      <w:r>
-        <w:rPr>
-          <w:sz w:val="28"/>
-          <w:szCs w:val="28"/>
-        </w:rPr>
-        <w:t xml:space="preserve">This block is responsible for carrying out file IO. It has two components, namely TransactionalFileInputStream and TransactionalFileOutputStream, which carry out read and write operations on a file, and maintain the state associated with each operation. This is helpful in the case when we want to interrupt a file operation, in order for it to be migrated and resume from the point where the operation was interrupted. </w:t>
+      <w:proofErr w:type="spellStart"/>
+      <w:r>
+        <w:rPr>
+          <w:b/>
+          <w:sz w:val="28"/>
+          <w:szCs w:val="28"/>
+        </w:rPr>
+        <w:t>TransactionalFileIO</w:t>
+      </w:r>
+      <w:proofErr w:type="spellEnd"/>
+      <w:r>
+        <w:rPr>
+          <w:b/>
+          <w:sz w:val="28"/>
+          <w:szCs w:val="28"/>
+        </w:rPr>
+        <w:t xml:space="preserve">: </w:t>
+      </w:r>
+      <w:r>
+        <w:rPr>
+          <w:sz w:val="28"/>
+          <w:szCs w:val="28"/>
+        </w:rPr>
+        <w:t xml:space="preserve">This block is responsible for carrying out file IO. It has two components, namely </w:t>
+      </w:r>
+      <w:proofErr w:type="spellStart"/>
+      <w:r>
+        <w:rPr>
+          <w:sz w:val="28"/>
+          <w:szCs w:val="28"/>
+        </w:rPr>
+        <w:t>TransactionalFileInputStream</w:t>
+      </w:r>
+      <w:proofErr w:type="spellEnd"/>
+      <w:r>
+        <w:rPr>
+          <w:sz w:val="28"/>
+          <w:szCs w:val="28"/>
+        </w:rPr>
+        <w:t xml:space="preserve"> and </w:t>
+      </w:r>
+      <w:proofErr w:type="spellStart"/>
+      <w:r>
+        <w:rPr>
+          <w:sz w:val="28"/>
+          <w:szCs w:val="28"/>
+        </w:rPr>
+        <w:t>TransactionalFileOutputStream</w:t>
+      </w:r>
+      <w:proofErr w:type="spellEnd"/>
+      <w:r>
+        <w:rPr>
+          <w:sz w:val="28"/>
+          <w:szCs w:val="28"/>
+        </w:rPr>
+        <w:t xml:space="preserve">, which carry out read and write operations on a file, and maintain the state associated with each operation. This is helpful in the case when we want to interrupt a file operation, in order for it to be migrated and resume from the point where the operation was interrupted. </w:t>
       </w:r>
     </w:p>
     <w:p>
@@ -2761,7 +2486,23 @@
           <w:sz w:val="28"/>
           <w:szCs w:val="28"/>
         </w:rPr>
-        <w:t>Additionally, each of the two classes is serializable and hence can be serialized as part of the user process (object).</w:t>
+        <w:t xml:space="preserve">Additionally, each of the two classes is </w:t>
+      </w:r>
+      <w:proofErr w:type="spellStart"/>
+      <w:r>
+        <w:rPr>
+          <w:sz w:val="28"/>
+          <w:szCs w:val="28"/>
+        </w:rPr>
+        <w:t>serializable</w:t>
+      </w:r>
+      <w:proofErr w:type="spellEnd"/>
+      <w:r>
+        <w:rPr>
+          <w:sz w:val="28"/>
+          <w:szCs w:val="28"/>
+        </w:rPr>
+        <w:t xml:space="preserve"> and hence can be serialized as part of the user process (object).</w:t>
       </w:r>
     </w:p>
     <w:p>
@@ -2855,13 +2596,23 @@
           <w:szCs w:val="28"/>
         </w:rPr>
       </w:pPr>
-      <w:r>
-        <w:rPr>
-          <w:b/>
-          <w:sz w:val="28"/>
-          <w:szCs w:val="28"/>
-        </w:rPr>
-        <w:t xml:space="preserve">Serializable Interface: </w:t>
+      <w:proofErr w:type="spellStart"/>
+      <w:r>
+        <w:rPr>
+          <w:b/>
+          <w:sz w:val="28"/>
+          <w:szCs w:val="28"/>
+        </w:rPr>
+        <w:t>Serializable</w:t>
+      </w:r>
+      <w:proofErr w:type="spellEnd"/>
+      <w:r>
+        <w:rPr>
+          <w:b/>
+          <w:sz w:val="28"/>
+          <w:szCs w:val="28"/>
+        </w:rPr>
+        <w:t xml:space="preserve"> Interface: </w:t>
       </w:r>
       <w:r>
         <w:rPr>
@@ -2875,14 +2626,62 @@
           <w:sz w:val="28"/>
           <w:szCs w:val="28"/>
         </w:rPr>
-        <w:t xml:space="preserve">ations of MigratableProcesses. </w:t>
-      </w:r>
-      <w:r>
-        <w:rPr>
-          <w:sz w:val="28"/>
-          <w:szCs w:val="28"/>
-        </w:rPr>
-        <w:t xml:space="preserve">This is done with the help of messages of type MessageWrap, which contain metadata about the action to be performed with the associated with the MigratableProcess. </w:t>
+        <w:t xml:space="preserve">ations of </w:t>
+      </w:r>
+      <w:proofErr w:type="spellStart"/>
+      <w:r>
+        <w:rPr>
+          <w:sz w:val="28"/>
+          <w:szCs w:val="28"/>
+        </w:rPr>
+        <w:t>MigratableProcesses</w:t>
+      </w:r>
+      <w:proofErr w:type="spellEnd"/>
+      <w:r>
+        <w:rPr>
+          <w:sz w:val="28"/>
+          <w:szCs w:val="28"/>
+        </w:rPr>
+        <w:t xml:space="preserve">. </w:t>
+      </w:r>
+      <w:r>
+        <w:rPr>
+          <w:sz w:val="28"/>
+          <w:szCs w:val="28"/>
+        </w:rPr>
+        <w:t xml:space="preserve">This is done with the help of messages of type </w:t>
+      </w:r>
+      <w:proofErr w:type="spellStart"/>
+      <w:r>
+        <w:rPr>
+          <w:sz w:val="28"/>
+          <w:szCs w:val="28"/>
+        </w:rPr>
+        <w:t>MessageWrap</w:t>
+      </w:r>
+      <w:proofErr w:type="spellEnd"/>
+      <w:r>
+        <w:rPr>
+          <w:sz w:val="28"/>
+          <w:szCs w:val="28"/>
+        </w:rPr>
+        <w:t xml:space="preserve">, which contain metadata about the action to be performed with the associated with the </w:t>
+      </w:r>
+      <w:proofErr w:type="spellStart"/>
+      <w:r>
+        <w:rPr>
+          <w:sz w:val="28"/>
+          <w:szCs w:val="28"/>
+        </w:rPr>
+        <w:t>MigratableProcess</w:t>
+      </w:r>
+      <w:proofErr w:type="spellEnd"/>
+      <w:r>
+        <w:rPr>
+          <w:sz w:val="28"/>
+          <w:szCs w:val="28"/>
+        </w:rPr>
+        <w:t xml:space="preserve">. </w:t>
       </w:r>
     </w:p>
     <w:p>
@@ -2928,7 +2727,23 @@
           <w:sz w:val="28"/>
           <w:szCs w:val="28"/>
         </w:rPr>
-        <w:t>nctionality provided by Java in a variety of situations ranging form transfer of messages to the transfer of user process</w:t>
+        <w:t xml:space="preserve">nctionality provided by Java in a variety of situations ranging </w:t>
+      </w:r>
+      <w:proofErr w:type="gramStart"/>
+      <w:r>
+        <w:rPr>
+          <w:sz w:val="28"/>
+          <w:szCs w:val="28"/>
+        </w:rPr>
+        <w:t>form</w:t>
+      </w:r>
+      <w:proofErr w:type="gramEnd"/>
+      <w:r>
+        <w:rPr>
+          <w:sz w:val="28"/>
+          <w:szCs w:val="28"/>
+        </w:rPr>
+        <w:t xml:space="preserve"> transfer of messages to the transfer of user process</w:t>
       </w:r>
       <w:r>
         <w:rPr>
@@ -3175,7 +2990,25 @@
           <w:sz w:val="28"/>
           <w:szCs w:val="28"/>
         </w:rPr>
-        <w:t xml:space="preserve">in the ProcessManager and then </w:t>
+        <w:t xml:space="preserve">in the </w:t>
+      </w:r>
+      <w:proofErr w:type="spellStart"/>
+      <w:r>
+        <w:rPr>
+          <w:bCs/>
+          <w:sz w:val="28"/>
+          <w:szCs w:val="28"/>
+        </w:rPr>
+        <w:t>ProcessManager</w:t>
+      </w:r>
+      <w:proofErr w:type="spellEnd"/>
+      <w:r>
+        <w:rPr>
+          <w:bCs/>
+          <w:sz w:val="28"/>
+          <w:szCs w:val="28"/>
+        </w:rPr>
+        <w:t xml:space="preserve"> and then </w:t>
       </w:r>
       <w:r>
         <w:rPr>
@@ -3205,7 +3038,25 @@
           <w:sz w:val="28"/>
           <w:szCs w:val="28"/>
         </w:rPr>
-        <w:t xml:space="preserve">Checking if the destination (node B) of the migrate </w:t>
+        <w:t xml:space="preserve">Checking if the destination (node B) of </w:t>
+      </w:r>
+      <w:proofErr w:type="gramStart"/>
+      <w:r>
+        <w:rPr>
+          <w:bCs/>
+          <w:sz w:val="28"/>
+          <w:szCs w:val="28"/>
+        </w:rPr>
+        <w:t>the migrate</w:t>
+      </w:r>
+      <w:proofErr w:type="gramEnd"/>
+      <w:r>
+        <w:rPr>
+          <w:bCs/>
+          <w:sz w:val="28"/>
+          <w:szCs w:val="28"/>
+        </w:rPr>
+        <w:t xml:space="preserve"> </w:t>
       </w:r>
       <w:r>
         <w:rPr>
@@ -3255,7 +3106,25 @@
           <w:sz w:val="28"/>
           <w:szCs w:val="28"/>
         </w:rPr>
-        <w:t xml:space="preserve">However, when the user creates or migrates a process, the ‘ps’ command should be used to </w:t>
+        <w:t>However, when the user creates or migrates a process, the ‘</w:t>
+      </w:r>
+      <w:proofErr w:type="spellStart"/>
+      <w:r>
+        <w:rPr>
+          <w:bCs/>
+          <w:sz w:val="28"/>
+          <w:szCs w:val="28"/>
+        </w:rPr>
+        <w:t>ps</w:t>
+      </w:r>
+      <w:proofErr w:type="spellEnd"/>
+      <w:r>
+        <w:rPr>
+          <w:bCs/>
+          <w:sz w:val="28"/>
+          <w:szCs w:val="28"/>
+        </w:rPr>
+        <w:t xml:space="preserve">’ command should be used to </w:t>
       </w:r>
       <w:r>
         <w:rPr>
@@ -3303,7 +3172,25 @@
           <w:sz w:val="28"/>
           <w:szCs w:val="28"/>
         </w:rPr>
-        <w:t>Implementing a combination of heartbeating and polling to use the least resources (system and network) on the master as well as the slaves.</w:t>
+        <w:t xml:space="preserve">Implementing a combination of </w:t>
+      </w:r>
+      <w:proofErr w:type="spellStart"/>
+      <w:r>
+        <w:rPr>
+          <w:bCs/>
+          <w:sz w:val="28"/>
+          <w:szCs w:val="28"/>
+        </w:rPr>
+        <w:t>heartbeating</w:t>
+      </w:r>
+      <w:proofErr w:type="spellEnd"/>
+      <w:r>
+        <w:rPr>
+          <w:bCs/>
+          <w:sz w:val="28"/>
+          <w:szCs w:val="28"/>
+        </w:rPr>
+        <w:t xml:space="preserve"> and polling to use the least resources (system and network) on the master as well as the slaves.</w:t>
       </w:r>
     </w:p>
     <w:p>
@@ -3412,6 +3299,7 @@
         </w:rPr>
         <w:t xml:space="preserve">The code has been organized in four directories within the </w:t>
       </w:r>
+      <w:proofErr w:type="spellStart"/>
       <w:r>
         <w:rPr>
           <w:rFonts w:ascii="Monaco" w:hAnsi="Monaco" w:cs="Monaco"/>
@@ -3420,6 +3308,7 @@
         </w:rPr>
         <w:t>src</w:t>
       </w:r>
+      <w:proofErr w:type="spellEnd"/>
       <w:r>
         <w:rPr>
           <w:bCs/>
@@ -3459,6 +3348,7 @@
           <w:szCs w:val="28"/>
         </w:rPr>
       </w:pPr>
+      <w:proofErr w:type="gramStart"/>
       <w:r>
         <w:rPr>
           <w:rFonts w:ascii="Monaco" w:hAnsi="Monaco"/>
@@ -3466,6 +3356,7 @@
         </w:rPr>
         <w:t>distsys.promigr.io</w:t>
       </w:r>
+      <w:proofErr w:type="gramEnd"/>
       <w:r>
         <w:rPr>
           <w:rFonts w:ascii="Monaco" w:hAnsi="Monaco"/>
@@ -3481,7 +3372,25 @@
           <w:sz w:val="28"/>
           <w:szCs w:val="28"/>
         </w:rPr>
-        <w:t>This is the I/O package that implements serializable I/O connections.</w:t>
+        <w:t xml:space="preserve">This is the I/O package that implements </w:t>
+      </w:r>
+      <w:proofErr w:type="spellStart"/>
+      <w:r>
+        <w:rPr>
+          <w:bCs/>
+          <w:sz w:val="28"/>
+          <w:szCs w:val="28"/>
+        </w:rPr>
+        <w:t>serializable</w:t>
+      </w:r>
+      <w:proofErr w:type="spellEnd"/>
+      <w:r>
+        <w:rPr>
+          <w:bCs/>
+          <w:sz w:val="28"/>
+          <w:szCs w:val="28"/>
+        </w:rPr>
+        <w:t xml:space="preserve"> I/O connections.</w:t>
       </w:r>
     </w:p>
     <w:p>
@@ -3497,6 +3406,7 @@
           <w:szCs w:val="28"/>
         </w:rPr>
       </w:pPr>
+      <w:proofErr w:type="spellStart"/>
       <w:r>
         <w:rPr>
           <w:rFonts w:ascii="Monaco" w:hAnsi="Monaco"/>
@@ -3504,6 +3414,7 @@
         </w:rPr>
         <w:t>TransactionalFileInputStream</w:t>
       </w:r>
+      <w:proofErr w:type="spellEnd"/>
       <w:r>
         <w:rPr>
           <w:bCs/>
@@ -3550,6 +3461,7 @@
           <w:szCs w:val="28"/>
         </w:rPr>
       </w:pPr>
+      <w:proofErr w:type="spellStart"/>
       <w:r>
         <w:rPr>
           <w:rFonts w:ascii="Monaco" w:hAnsi="Monaco"/>
@@ -3557,6 +3469,7 @@
         </w:rPr>
         <w:t>TransactionalFileOutputStream</w:t>
       </w:r>
+      <w:proofErr w:type="spellEnd"/>
       <w:r>
         <w:rPr>
           <w:bCs/>
@@ -3613,6 +3526,8 @@
           <w:szCs w:val="28"/>
         </w:rPr>
       </w:pPr>
+      <w:proofErr w:type="spellStart"/>
+      <w:proofErr w:type="gramStart"/>
       <w:r>
         <w:rPr>
           <w:rFonts w:ascii="Monaco" w:hAnsi="Monaco"/>
@@ -3620,6 +3535,8 @@
         </w:rPr>
         <w:t>distsys.promigr.manager</w:t>
       </w:r>
+      <w:proofErr w:type="spellEnd"/>
+      <w:proofErr w:type="gramEnd"/>
       <w:r>
         <w:rPr>
           <w:rFonts w:ascii="Monaco" w:hAnsi="Monaco"/>
@@ -3701,6 +3618,7 @@
           <w:szCs w:val="28"/>
         </w:rPr>
       </w:pPr>
+      <w:proofErr w:type="spellStart"/>
       <w:r>
         <w:rPr>
           <w:rFonts w:ascii="Monaco" w:hAnsi="Monaco"/>
@@ -3708,6 +3626,7 @@
         </w:rPr>
         <w:t>ProcessManager</w:t>
       </w:r>
+      <w:proofErr w:type="spellEnd"/>
       <w:r>
         <w:rPr>
           <w:bCs/>
@@ -3730,7 +3649,25 @@
           <w:sz w:val="28"/>
           <w:szCs w:val="28"/>
         </w:rPr>
-        <w:t>in order to take ‘create’, ‘migrate’ or ‘ps’ commands.</w:t>
+        <w:t>in order to take ‘create’, ‘migrate’ or ‘</w:t>
+      </w:r>
+      <w:proofErr w:type="spellStart"/>
+      <w:r>
+        <w:rPr>
+          <w:bCs/>
+          <w:sz w:val="28"/>
+          <w:szCs w:val="28"/>
+        </w:rPr>
+        <w:t>ps</w:t>
+      </w:r>
+      <w:proofErr w:type="spellEnd"/>
+      <w:r>
+        <w:rPr>
+          <w:bCs/>
+          <w:sz w:val="28"/>
+          <w:szCs w:val="28"/>
+        </w:rPr>
+        <w:t>’ commands.</w:t>
       </w:r>
       <w:r>
         <w:rPr>
@@ -3754,7 +3691,25 @@
           <w:sz w:val="28"/>
           <w:szCs w:val="28"/>
         </w:rPr>
-        <w:t xml:space="preserve"> it instructs the corresponding node to migrate to the destination. Finally the ‘ps’ command lists all the processes in the system.</w:t>
+        <w:t xml:space="preserve"> it instructs the corresponding node to migrate to the destination. Finally the ‘</w:t>
+      </w:r>
+      <w:proofErr w:type="spellStart"/>
+      <w:r>
+        <w:rPr>
+          <w:bCs/>
+          <w:sz w:val="28"/>
+          <w:szCs w:val="28"/>
+        </w:rPr>
+        <w:t>ps</w:t>
+      </w:r>
+      <w:proofErr w:type="spellEnd"/>
+      <w:r>
+        <w:rPr>
+          <w:bCs/>
+          <w:sz w:val="28"/>
+          <w:szCs w:val="28"/>
+        </w:rPr>
+        <w:t>’ command lists all the processes in the system.</w:t>
       </w:r>
     </w:p>
     <w:p>
@@ -3770,6 +3725,7 @@
           <w:szCs w:val="28"/>
         </w:rPr>
       </w:pPr>
+      <w:proofErr w:type="spellStart"/>
       <w:r>
         <w:rPr>
           <w:rFonts w:ascii="Monaco" w:hAnsi="Monaco"/>
@@ -3777,6 +3733,7 @@
         </w:rPr>
         <w:t>LocalManager</w:t>
       </w:r>
+      <w:proofErr w:type="spellEnd"/>
       <w:r>
         <w:rPr>
           <w:bCs/>
@@ -3815,6 +3772,7 @@
           <w:szCs w:val="28"/>
         </w:rPr>
       </w:pPr>
+      <w:proofErr w:type="spellStart"/>
       <w:r>
         <w:rPr>
           <w:rFonts w:ascii="Monaco" w:hAnsi="Monaco"/>
@@ -3822,6 +3780,7 @@
         </w:rPr>
         <w:t>ProcessManagerAssistant</w:t>
       </w:r>
+      <w:proofErr w:type="spellEnd"/>
       <w:r>
         <w:rPr>
           <w:bCs/>
@@ -3868,6 +3827,7 @@
           <w:szCs w:val="28"/>
         </w:rPr>
       </w:pPr>
+      <w:proofErr w:type="spellStart"/>
       <w:r>
         <w:rPr>
           <w:rFonts w:ascii="Monaco" w:hAnsi="Monaco"/>
@@ -3875,6 +3835,7 @@
         </w:rPr>
         <w:t>LocalManagerThread</w:t>
       </w:r>
+      <w:proofErr w:type="spellEnd"/>
       <w:r>
         <w:rPr>
           <w:bCs/>
@@ -3961,6 +3922,7 @@
           <w:szCs w:val="28"/>
         </w:rPr>
       </w:pPr>
+      <w:proofErr w:type="spellStart"/>
       <w:r>
         <w:rPr>
           <w:rFonts w:ascii="Monaco" w:hAnsi="Monaco"/>
@@ -3968,6 +3930,7 @@
         </w:rPr>
         <w:t>PollingRequestThread</w:t>
       </w:r>
+      <w:proofErr w:type="spellEnd"/>
       <w:r>
         <w:rPr>
           <w:bCs/>
@@ -4022,6 +3985,7 @@
           <w:szCs w:val="28"/>
         </w:rPr>
       </w:pPr>
+      <w:proofErr w:type="spellStart"/>
       <w:r>
         <w:rPr>
           <w:rFonts w:ascii="Monaco" w:hAnsi="Monaco"/>
@@ -4029,6 +3993,7 @@
         </w:rPr>
         <w:t>PollingResponseThread</w:t>
       </w:r>
+      <w:proofErr w:type="spellEnd"/>
       <w:r>
         <w:rPr>
           <w:bCs/>
@@ -4051,6 +4016,7 @@
           <w:szCs w:val="28"/>
         </w:rPr>
       </w:pPr>
+      <w:proofErr w:type="spellStart"/>
       <w:r>
         <w:rPr>
           <w:rFonts w:ascii="Monaco" w:hAnsi="Monaco"/>
@@ -4058,6 +4024,7 @@
         </w:rPr>
         <w:t>TableEntry</w:t>
       </w:r>
+      <w:proofErr w:type="spellEnd"/>
       <w:r>
         <w:rPr>
           <w:bCs/>
@@ -4080,6 +4047,7 @@
           <w:szCs w:val="28"/>
         </w:rPr>
       </w:pPr>
+      <w:proofErr w:type="spellStart"/>
       <w:r>
         <w:rPr>
           <w:rFonts w:ascii="Monaco" w:hAnsi="Monaco"/>
@@ -4087,6 +4055,7 @@
         </w:rPr>
         <w:t>ThreadObject</w:t>
       </w:r>
+      <w:proofErr w:type="spellEnd"/>
       <w:r>
         <w:rPr>
           <w:bCs/>
@@ -4095,6 +4064,7 @@
         </w:rPr>
         <w:t xml:space="preserve"> – It keeps track of the </w:t>
       </w:r>
+      <w:proofErr w:type="spellStart"/>
       <w:r>
         <w:rPr>
           <w:rFonts w:ascii="Monaco" w:hAnsi="Monaco"/>
@@ -4102,6 +4072,7 @@
         </w:rPr>
         <w:t>MigratableProcess</w:t>
       </w:r>
+      <w:proofErr w:type="spellEnd"/>
       <w:r>
         <w:rPr>
           <w:bCs/>
@@ -4222,6 +4193,8 @@
           <w:szCs w:val="28"/>
         </w:rPr>
       </w:pPr>
+      <w:proofErr w:type="spellStart"/>
+      <w:proofErr w:type="gramStart"/>
       <w:r>
         <w:rPr>
           <w:rFonts w:ascii="Monaco" w:hAnsi="Monaco"/>
@@ -4229,6 +4202,8 @@
         </w:rPr>
         <w:t>distsys.promigr.process</w:t>
       </w:r>
+      <w:proofErr w:type="spellEnd"/>
+      <w:proofErr w:type="gramEnd"/>
       <w:r>
         <w:rPr>
           <w:rFonts w:ascii="Monaco" w:hAnsi="Monaco"/>
@@ -4260,6 +4235,7 @@
           <w:szCs w:val="28"/>
         </w:rPr>
       </w:pPr>
+      <w:proofErr w:type="spellStart"/>
       <w:r>
         <w:rPr>
           <w:rFonts w:ascii="Monaco" w:hAnsi="Monaco"/>
@@ -4267,6 +4243,7 @@
         </w:rPr>
         <w:t>MigratableProcess</w:t>
       </w:r>
+      <w:proofErr w:type="spellEnd"/>
       <w:r>
         <w:rPr>
           <w:bCs/>
@@ -4289,6 +4266,7 @@
           <w:szCs w:val="28"/>
         </w:rPr>
       </w:pPr>
+      <w:proofErr w:type="spellStart"/>
       <w:r>
         <w:rPr>
           <w:rFonts w:ascii="Monaco" w:hAnsi="Monaco"/>
@@ -4296,6 +4274,7 @@
         </w:rPr>
         <w:t>MessageWrap</w:t>
       </w:r>
+      <w:proofErr w:type="spellEnd"/>
       <w:r>
         <w:rPr>
           <w:bCs/>
@@ -4328,6 +4307,7 @@
         </w:rPr>
         <w:t xml:space="preserve">n the user process (object) that is wrapped within a </w:t>
       </w:r>
+      <w:proofErr w:type="spellStart"/>
       <w:r>
         <w:rPr>
           <w:rFonts w:ascii="Monaco" w:hAnsi="Monaco"/>
@@ -4335,6 +4315,7 @@
         </w:rPr>
         <w:t>MessageWrap</w:t>
       </w:r>
+      <w:proofErr w:type="spellEnd"/>
       <w:r>
         <w:rPr>
           <w:bCs/>
@@ -4391,6 +4372,8 @@
           <w:szCs w:val="28"/>
         </w:rPr>
       </w:pPr>
+      <w:proofErr w:type="spellStart"/>
+      <w:proofErr w:type="gramStart"/>
       <w:r>
         <w:rPr>
           <w:rFonts w:ascii="Monaco" w:hAnsi="Monaco"/>
@@ -4398,6 +4381,8 @@
         </w:rPr>
         <w:t>distsys.promigr.test</w:t>
       </w:r>
+      <w:proofErr w:type="spellEnd"/>
+      <w:proofErr w:type="gramEnd"/>
       <w:r>
         <w:rPr>
           <w:rFonts w:ascii="Monaco" w:hAnsi="Monaco"/>
@@ -4429,6 +4414,7 @@
           <w:szCs w:val="28"/>
         </w:rPr>
       </w:pPr>
+      <w:proofErr w:type="spellStart"/>
       <w:r>
         <w:rPr>
           <w:rFonts w:ascii="Monaco" w:hAnsi="Monaco"/>
@@ -4436,6 +4422,7 @@
         </w:rPr>
         <w:t>GrepProcess</w:t>
       </w:r>
+      <w:proofErr w:type="spellEnd"/>
       <w:r>
         <w:rPr>
           <w:bCs/>
@@ -4458,6 +4445,7 @@
           <w:szCs w:val="28"/>
         </w:rPr>
       </w:pPr>
+      <w:proofErr w:type="spellStart"/>
       <w:r>
         <w:rPr>
           <w:rFonts w:ascii="Monaco" w:hAnsi="Monaco"/>
@@ -4465,6 +4453,7 @@
         </w:rPr>
         <w:t>MergeFile</w:t>
       </w:r>
+      <w:proofErr w:type="spellEnd"/>
       <w:r>
         <w:rPr>
           <w:bCs/>
@@ -4487,6 +4476,7 @@
           <w:szCs w:val="28"/>
         </w:rPr>
       </w:pPr>
+      <w:proofErr w:type="spellStart"/>
       <w:r>
         <w:rPr>
           <w:rFonts w:ascii="Monaco" w:hAnsi="Monaco"/>
@@ -4494,6 +4484,7 @@
         </w:rPr>
         <w:t>WebPageCopier</w:t>
       </w:r>
+      <w:proofErr w:type="spellEnd"/>
       <w:r>
         <w:rPr>
           <w:bCs/>
@@ -4502,6 +4493,7 @@
         </w:rPr>
         <w:t xml:space="preserve"> – It read from a page on the </w:t>
       </w:r>
+      <w:proofErr w:type="gramStart"/>
       <w:r>
         <w:rPr>
           <w:bCs/>
@@ -4510,6 +4502,7 @@
         </w:rPr>
         <w:t>world wide web</w:t>
       </w:r>
+      <w:proofErr w:type="gramEnd"/>
       <w:r>
         <w:rPr>
           <w:bCs/>
@@ -4561,7 +4554,25 @@
           <w:sz w:val="28"/>
           <w:szCs w:val="28"/>
         </w:rPr>
-        <w:t xml:space="preserve">The distributed system described above implements a multi-node master/slave framework that caters to a user’s commands of creating and migrating processes between nodes, as well as generating a report of the activity at any given time in the system. While the system works reasonably well according to the test cases that we performed, there are a lot of additions that can be performed (like ‘ack’) to make the system more robust. </w:t>
+        <w:t>The distributed system described above implements a multi-node master/slave framework that caters to a user’s commands of creating and migrating processes between nodes, as well as generating a report of the activity at any given time in the system. While the system works reasonably well according to the test cases that we performed, there are a lot of additions that can be performed (like ‘</w:t>
+      </w:r>
+      <w:proofErr w:type="spellStart"/>
+      <w:r>
+        <w:rPr>
+          <w:bCs/>
+          <w:sz w:val="28"/>
+          <w:szCs w:val="28"/>
+        </w:rPr>
+        <w:t>ack</w:t>
+      </w:r>
+      <w:proofErr w:type="spellEnd"/>
+      <w:r>
+        <w:rPr>
+          <w:bCs/>
+          <w:sz w:val="28"/>
+          <w:szCs w:val="28"/>
+        </w:rPr>
+        <w:t xml:space="preserve">’) to make the system more robust. </w:t>
       </w:r>
     </w:p>
     <w:p>
@@ -4709,7 +4720,7 @@
         <w:rStyle w:val="PageNumber"/>
         <w:noProof/>
       </w:rPr>
-      <w:t>3</w:t>
+      <w:t>4</w:t>
     </w:r>
     <w:r>
       <w:rPr>

</xml_diff>